<commit_message>
this is commit of the qiming!
</commit_message>
<xml_diff>
--- a/文档规范/登陆、个人信息设计文档.docx
+++ b/文档规范/登陆、个人信息设计文档.docx
@@ -3151,6 +3151,14 @@
         </w:rPr>
         <w:t>表图</w:t>
       </w:r>
+      <w:r>
+        <w:rPr>
+          <w:rFonts w:hint="eastAsia"/>
+        </w:rPr>
+        <w:t xml:space="preserve"> </w:t>
+      </w:r>
+      <w:bookmarkStart w:id="4" w:name="_GoBack"/>
+      <w:bookmarkEnd w:id="4"/>
     </w:p>
     <w:p>
       <w:pPr>
@@ -4162,7 +4170,7 @@
       <w:pPr>
         <w:pStyle w:val="2"/>
       </w:pPr>
-      <w:bookmarkStart w:id="4" w:name="_Toc461959335"/>
+      <w:bookmarkStart w:id="5" w:name="_Toc461959335"/>
       <w:r>
         <w:rPr>
           <w:rFonts w:hint="eastAsia"/>
@@ -4200,7 +4208,7 @@
         </w:rPr>
         <w:t>条件</w:t>
       </w:r>
-      <w:bookmarkEnd w:id="4"/>
+      <w:bookmarkEnd w:id="5"/>
     </w:p>
     <w:p>
       <w:pPr>
@@ -5574,20 +5582,20 @@
       <w:pPr>
         <w:pStyle w:val="1"/>
       </w:pPr>
-      <w:bookmarkStart w:id="5" w:name="_Toc461959336"/>
+      <w:bookmarkStart w:id="6" w:name="_Toc461959336"/>
       <w:r>
         <w:rPr>
           <w:rFonts w:hint="eastAsia"/>
         </w:rPr>
         <w:t>项目的业务流程</w:t>
       </w:r>
-      <w:bookmarkEnd w:id="5"/>
+      <w:bookmarkEnd w:id="6"/>
     </w:p>
     <w:p>
       <w:pPr>
         <w:pStyle w:val="2"/>
       </w:pPr>
-      <w:bookmarkStart w:id="6" w:name="_Toc461959337"/>
+      <w:bookmarkStart w:id="7" w:name="_Toc461959337"/>
       <w:r>
         <w:rPr>
           <w:rFonts w:hint="eastAsia"/>
@@ -5600,7 +5608,7 @@
         </w:rPr>
         <w:t>、登录</w:t>
       </w:r>
-      <w:bookmarkEnd w:id="6"/>
+      <w:bookmarkEnd w:id="7"/>
       <w:r>
         <w:rPr>
           <w:rFonts w:hint="eastAsia"/>
@@ -5689,7 +5697,7 @@
       <w:pPr>
         <w:pStyle w:val="2"/>
       </w:pPr>
-      <w:bookmarkStart w:id="7" w:name="_Toc461959338"/>
+      <w:bookmarkStart w:id="8" w:name="_Toc461959338"/>
       <w:r>
         <w:rPr>
           <w:rFonts w:hint="eastAsia"/>
@@ -5709,7 +5717,7 @@
         </w:rPr>
         <w:t>修改信息页面流程图</w:t>
       </w:r>
-      <w:bookmarkEnd w:id="7"/>
+      <w:bookmarkEnd w:id="8"/>
     </w:p>
     <w:p>
       <w:pPr>
@@ -5785,7 +5793,7 @@
       <w:pPr>
         <w:pStyle w:val="2"/>
       </w:pPr>
-      <w:bookmarkStart w:id="8" w:name="_Toc461959339"/>
+      <w:bookmarkStart w:id="9" w:name="_Toc461959339"/>
       <w:r>
         <w:rPr>
           <w:rFonts w:hint="eastAsia"/>
@@ -5804,7 +5812,7 @@
         </w:rPr>
         <w:t>修改密码流程图</w:t>
       </w:r>
-      <w:bookmarkEnd w:id="8"/>
+      <w:bookmarkEnd w:id="9"/>
     </w:p>
     <w:p>
       <w:pPr>
@@ -5880,7 +5888,7 @@
       <w:pPr>
         <w:pStyle w:val="1"/>
       </w:pPr>
-      <w:bookmarkStart w:id="9" w:name="_Toc461959340"/>
+      <w:bookmarkStart w:id="10" w:name="_Toc461959340"/>
       <w:r>
         <w:rPr>
           <w:rFonts w:hint="eastAsia"/>
@@ -5894,13 +5902,13 @@
         </w:rPr>
         <w:t>开发步骤</w:t>
       </w:r>
-      <w:bookmarkEnd w:id="9"/>
+      <w:bookmarkEnd w:id="10"/>
     </w:p>
     <w:p>
       <w:pPr>
         <w:pStyle w:val="2"/>
       </w:pPr>
-      <w:bookmarkStart w:id="10" w:name="_Toc461959341"/>
+      <w:bookmarkStart w:id="11" w:name="_Toc461959341"/>
       <w:r>
         <w:rPr>
           <w:rFonts w:hint="eastAsia"/>
@@ -5925,7 +5933,7 @@
         </w:rPr>
         <w:t>开发步骤提要</w:t>
       </w:r>
-      <w:bookmarkEnd w:id="10"/>
+      <w:bookmarkEnd w:id="11"/>
     </w:p>
     <w:p>
       <w:pPr>
@@ -6065,7 +6073,7 @@
       <w:pPr>
         <w:pStyle w:val="2"/>
       </w:pPr>
-      <w:bookmarkStart w:id="11" w:name="_Toc461959342"/>
+      <w:bookmarkStart w:id="12" w:name="_Toc461959342"/>
       <w:r>
         <w:rPr>
           <w:rFonts w:hint="eastAsia"/>
@@ -6084,7 +6092,7 @@
         </w:rPr>
         <w:t>、类的命名设计</w:t>
       </w:r>
-      <w:bookmarkEnd w:id="11"/>
+      <w:bookmarkEnd w:id="12"/>
     </w:p>
     <w:p>
       <w:pPr>
@@ -6096,7 +6104,7 @@
         </w:rPr>
         <w:tab/>
       </w:r>
-      <w:bookmarkStart w:id="12" w:name="_Toc461959343"/>
+      <w:bookmarkStart w:id="13" w:name="_Toc461959343"/>
       <w:r>
         <w:rPr>
           <w:rFonts w:hint="eastAsia"/>
@@ -6121,7 +6129,7 @@
         </w:rPr>
         <w:t>目的</w:t>
       </w:r>
-      <w:bookmarkEnd w:id="12"/>
+      <w:bookmarkEnd w:id="13"/>
     </w:p>
     <w:p>
       <w:pPr>
@@ -6228,7 +6236,7 @@
         </w:rPr>
         <w:tab/>
       </w:r>
-      <w:bookmarkStart w:id="13" w:name="_Toc461959344"/>
+      <w:bookmarkStart w:id="14" w:name="_Toc461959344"/>
       <w:r>
         <w:rPr>
           <w:rFonts w:hint="eastAsia"/>
@@ -6253,7 +6261,7 @@
         </w:rPr>
         <w:t>该模块的类命名规定</w:t>
       </w:r>
-      <w:bookmarkEnd w:id="13"/>
+      <w:bookmarkEnd w:id="14"/>
     </w:p>
     <w:tbl>
       <w:tblPr>
@@ -7644,7 +7652,7 @@
           <w:i/>
         </w:rPr>
       </w:pPr>
-      <w:bookmarkStart w:id="14" w:name="_Toc461959345"/>
+      <w:bookmarkStart w:id="15" w:name="_Toc461959345"/>
       <w:r>
         <w:rPr>
           <w:rFonts w:hint="eastAsia"/>
@@ -7688,7 +7696,7 @@
         </w:rPr>
         <w:t>等</w:t>
       </w:r>
-      <w:bookmarkEnd w:id="14"/>
+      <w:bookmarkEnd w:id="15"/>
     </w:p>
     <w:p>
       <w:pPr>
@@ -7700,7 +7708,7 @@
         </w:rPr>
         <w:tab/>
       </w:r>
-      <w:bookmarkStart w:id="15" w:name="_Toc461959346"/>
+      <w:bookmarkStart w:id="16" w:name="_Toc461959346"/>
       <w:r>
         <w:rPr>
           <w:rFonts w:hint="eastAsia"/>
@@ -7731,7 +7739,7 @@
         </w:rPr>
         <w:t>、实体类的创建方式一</w:t>
       </w:r>
-      <w:bookmarkEnd w:id="15"/>
+      <w:bookmarkEnd w:id="16"/>
     </w:p>
     <w:p>
       <w:pPr>
@@ -8200,7 +8208,7 @@
         </w:rPr>
         <w:tab/>
       </w:r>
-      <w:bookmarkStart w:id="16" w:name="_Toc461959347"/>
+      <w:bookmarkStart w:id="17" w:name="_Toc461959347"/>
       <w:r>
         <w:rPr>
           <w:rFonts w:hint="eastAsia"/>
@@ -8231,7 +8239,7 @@
         </w:rPr>
         <w:t>、实体类的创建方式二</w:t>
       </w:r>
-      <w:bookmarkEnd w:id="16"/>
+      <w:bookmarkEnd w:id="17"/>
     </w:p>
     <w:p>
       <w:pPr>
@@ -8265,7 +8273,7 @@
         </w:rPr>
         <w:tab/>
       </w:r>
-      <w:bookmarkStart w:id="17" w:name="_Toc461959348"/>
+      <w:bookmarkStart w:id="18" w:name="_Toc461959348"/>
       <w:r>
         <w:rPr>
           <w:rFonts w:hint="eastAsia"/>
@@ -8308,7 +8316,7 @@
         </w:rPr>
         <w:t>完成之后，如下图所示：</w:t>
       </w:r>
-      <w:bookmarkEnd w:id="17"/>
+      <w:bookmarkEnd w:id="18"/>
     </w:p>
     <w:p>
       <w:pPr>
@@ -10170,7 +10178,7 @@
       <w:pPr>
         <w:pStyle w:val="2"/>
       </w:pPr>
-      <w:bookmarkStart w:id="18" w:name="_Toc461959349"/>
+      <w:bookmarkStart w:id="19" w:name="_Toc461959349"/>
       <w:r>
         <w:rPr>
           <w:rFonts w:hint="eastAsia"/>
@@ -10214,7 +10222,7 @@
         </w:rPr>
         <w:t>开发说明</w:t>
       </w:r>
-      <w:bookmarkEnd w:id="18"/>
+      <w:bookmarkEnd w:id="19"/>
     </w:p>
     <w:p>
       <w:pPr>
@@ -10226,7 +10234,7 @@
         </w:rPr>
         <w:tab/>
       </w:r>
-      <w:bookmarkStart w:id="19" w:name="_Toc461959350"/>
+      <w:bookmarkStart w:id="20" w:name="_Toc461959350"/>
       <w:r>
         <w:rPr>
           <w:rFonts w:hint="eastAsia"/>
@@ -10269,7 +10277,7 @@
         </w:rPr>
         <w:t>（注：只附注了相关的方法，并不是所有的方法）</w:t>
       </w:r>
-      <w:bookmarkEnd w:id="19"/>
+      <w:bookmarkEnd w:id="20"/>
     </w:p>
     <w:tbl>
       <w:tblPr>
@@ -12427,7 +12435,7 @@
       <w:pPr>
         <w:pStyle w:val="3"/>
       </w:pPr>
-      <w:bookmarkStart w:id="20" w:name="_Toc461959351"/>
+      <w:bookmarkStart w:id="21" w:name="_Toc461959351"/>
       <w:r>
         <w:rPr>
           <w:rFonts w:hint="eastAsia"/>
@@ -12446,7 +12454,7 @@
         </w:rPr>
         <w:t>、方法所需要的参数：</w:t>
       </w:r>
-      <w:bookmarkEnd w:id="20"/>
+      <w:bookmarkEnd w:id="21"/>
     </w:p>
     <w:p>
       <w:pPr>
@@ -15864,7 +15872,7 @@
       <w:pPr>
         <w:pStyle w:val="2"/>
       </w:pPr>
-      <w:bookmarkStart w:id="21" w:name="_Toc461959352"/>
+      <w:bookmarkStart w:id="22" w:name="_Toc461959352"/>
       <w:r>
         <w:rPr>
           <w:rFonts w:hint="eastAsia"/>
@@ -15915,7 +15923,7 @@
         </w:rPr>
         <w:t>流程</w:t>
       </w:r>
-      <w:bookmarkEnd w:id="21"/>
+      <w:bookmarkEnd w:id="22"/>
     </w:p>
     <w:p>
       <w:pPr>
@@ -15927,7 +15935,7 @@
         </w:rPr>
         <w:tab/>
       </w:r>
-      <w:bookmarkStart w:id="22" w:name="_Toc461959353"/>
+      <w:bookmarkStart w:id="23" w:name="_Toc461959353"/>
       <w:r>
         <w:rPr>
           <w:rFonts w:hint="eastAsia"/>
@@ -15952,7 +15960,7 @@
         </w:rPr>
         <w:t>：</w:t>
       </w:r>
-      <w:bookmarkEnd w:id="22"/>
+      <w:bookmarkEnd w:id="23"/>
     </w:p>
     <w:p>
       <w:pPr>
@@ -20431,7 +20439,7 @@
       <w:pPr>
         <w:pStyle w:val="3"/>
       </w:pPr>
-      <w:bookmarkStart w:id="23" w:name="_Toc461959354"/>
+      <w:bookmarkStart w:id="24" w:name="_Toc461959354"/>
       <w:r>
         <w:rPr>
           <w:rFonts w:hint="eastAsia"/>
@@ -20458,7 +20466,7 @@
         </w:rPr>
         <w:t>：</w:t>
       </w:r>
-      <w:bookmarkEnd w:id="23"/>
+      <w:bookmarkEnd w:id="24"/>
     </w:p>
     <w:p>
       <w:pPr>
@@ -21901,7 +21909,7 @@
       <w:pPr>
         <w:pStyle w:val="3"/>
       </w:pPr>
-      <w:bookmarkStart w:id="24" w:name="_Toc461959355"/>
+      <w:bookmarkStart w:id="25" w:name="_Toc461959355"/>
       <w:r>
         <w:rPr>
           <w:rFonts w:hint="eastAsia"/>
@@ -21930,7 +21938,7 @@
         </w:rPr>
         <w:t>：</w:t>
       </w:r>
-      <w:bookmarkEnd w:id="24"/>
+      <w:bookmarkEnd w:id="25"/>
     </w:p>
     <w:p>
       <w:pPr>
@@ -22662,7 +22670,7 @@
         <w:widowControl/>
         <w:jc w:val="center"/>
         <w:rPr>
-          <w:rFonts w:ascii="宋体" w:eastAsia="宋体" w:hAnsi="宋体" w:cs="宋体" w:hint="eastAsia"/>
+          <w:rFonts w:ascii="宋体" w:eastAsia="宋体" w:hAnsi="宋体" w:cs="宋体"/>
           <w:kern w:val="0"/>
           <w:sz w:val="24"/>
           <w:szCs w:val="24"/>
@@ -22725,8 +22733,6 @@
           </wp:inline>
         </w:drawing>
       </w:r>
-      <w:bookmarkStart w:id="25" w:name="_GoBack"/>
-      <w:bookmarkEnd w:id="25"/>
     </w:p>
     <w:p>
       <w:pPr>
@@ -24846,7 +24852,7 @@
 </file>
 
 <file path=customXml/itemProps1.xml><?xml version="1.0" encoding="utf-8"?>
-<ds:datastoreItem xmlns:ds="http://schemas.openxmlformats.org/officeDocument/2006/customXml" ds:itemID="{232D4B84-AD97-4F86-9446-F2C92FCD6072}">
+<ds:datastoreItem xmlns:ds="http://schemas.openxmlformats.org/officeDocument/2006/customXml" ds:itemID="{ED43F34B-4FEE-4F7A-B61D-619E782BCFBB}">
   <ds:schemaRefs>
     <ds:schemaRef ds:uri="http://schemas.openxmlformats.org/officeDocument/2006/bibliography"/>
   </ds:schemaRefs>

</xml_diff>